<commit_message>
fix a few typo
</commit_message>
<xml_diff>
--- a/figures.docx
+++ b/figures.docx
@@ -25,7 +25,10 @@
           <w:tcPr>
             <w:tcW w:w="360" w:type="dxa"/>
           </w:tcPr>
-          <w:p/>
+          <w:p>
+            <w:bookmarkStart w:id="0" w:name="_GoBack"/>
+            <w:bookmarkEnd w:id="0"/>
+          </w:p>
         </w:tc>
         <w:tc>
           <w:tcPr>
@@ -469,29 +472,7 @@
                                 <w:sz w:val="32"/>
                                 <w:szCs w:val="32"/>
                               </w:rPr>
-                              <w:t>S(</w:t>
-                            </w:r>
-                            <w:proofErr w:type="spellStart"/>
-                            <w:proofErr w:type="gramStart"/>
-                            <w:r>
-                              <w:rPr>
-                                <w:rFonts w:ascii="Times New Roman" w:hAnsi="Times New Roman" w:cs="Times New Roman"/>
-                                <w:i/>
-                                <w:sz w:val="32"/>
-                                <w:szCs w:val="32"/>
-                              </w:rPr>
-                              <w:t>x,y</w:t>
-                            </w:r>
-                            <w:proofErr w:type="spellEnd"/>
-                            <w:proofErr w:type="gramEnd"/>
-                            <w:r>
-                              <w:rPr>
-                                <w:rFonts w:ascii="Times New Roman" w:hAnsi="Times New Roman" w:cs="Times New Roman"/>
-                                <w:i/>
-                                <w:sz w:val="32"/>
-                                <w:szCs w:val="32"/>
-                              </w:rPr>
-                              <w:t>)</w:t>
+                              <w:t>S</w:t>
                             </w:r>
                           </w:p>
                           <w:p/>
@@ -554,29 +535,7 @@
                           <w:sz w:val="32"/>
                           <w:szCs w:val="32"/>
                         </w:rPr>
-                        <w:t>S(</w:t>
-                      </w:r>
-                      <w:proofErr w:type="spellStart"/>
-                      <w:proofErr w:type="gramStart"/>
-                      <w:r>
-                        <w:rPr>
-                          <w:rFonts w:ascii="Times New Roman" w:hAnsi="Times New Roman" w:cs="Times New Roman"/>
-                          <w:i/>
-                          <w:sz w:val="32"/>
-                          <w:szCs w:val="32"/>
-                        </w:rPr>
-                        <w:t>x,y</w:t>
-                      </w:r>
-                      <w:proofErr w:type="spellEnd"/>
-                      <w:proofErr w:type="gramEnd"/>
-                      <w:r>
-                        <w:rPr>
-                          <w:rFonts w:ascii="Times New Roman" w:hAnsi="Times New Roman" w:cs="Times New Roman"/>
-                          <w:i/>
-                          <w:sz w:val="32"/>
-                          <w:szCs w:val="32"/>
-                        </w:rPr>
-                        <w:t>)</w:t>
+                        <w:t>S</w:t>
                       </w:r>
                     </w:p>
                     <w:p/>
@@ -650,29 +609,7 @@
                                 <w:sz w:val="32"/>
                                 <w:szCs w:val="32"/>
                               </w:rPr>
-                              <w:t>T(</w:t>
-                            </w:r>
-                            <w:proofErr w:type="spellStart"/>
-                            <w:proofErr w:type="gramStart"/>
-                            <w:r>
-                              <w:rPr>
-                                <w:rFonts w:ascii="Times New Roman" w:hAnsi="Times New Roman" w:cs="Times New Roman"/>
-                                <w:i/>
-                                <w:sz w:val="32"/>
-                                <w:szCs w:val="32"/>
-                              </w:rPr>
-                              <w:t>x,y</w:t>
-                            </w:r>
-                            <w:proofErr w:type="spellEnd"/>
-                            <w:proofErr w:type="gramEnd"/>
-                            <w:r>
-                              <w:rPr>
-                                <w:rFonts w:ascii="Times New Roman" w:hAnsi="Times New Roman" w:cs="Times New Roman"/>
-                                <w:i/>
-                                <w:sz w:val="32"/>
-                                <w:szCs w:val="32"/>
-                              </w:rPr>
-                              <w:t>)</w:t>
+                              <w:t>T</w:t>
                             </w:r>
                           </w:p>
                           <w:p/>
@@ -723,29 +660,7 @@
                           <w:sz w:val="32"/>
                           <w:szCs w:val="32"/>
                         </w:rPr>
-                        <w:t>T(</w:t>
-                      </w:r>
-                      <w:proofErr w:type="spellStart"/>
-                      <w:proofErr w:type="gramStart"/>
-                      <w:r>
-                        <w:rPr>
-                          <w:rFonts w:ascii="Times New Roman" w:hAnsi="Times New Roman" w:cs="Times New Roman"/>
-                          <w:i/>
-                          <w:sz w:val="32"/>
-                          <w:szCs w:val="32"/>
-                        </w:rPr>
-                        <w:t>x,y</w:t>
-                      </w:r>
-                      <w:proofErr w:type="spellEnd"/>
-                      <w:proofErr w:type="gramEnd"/>
-                      <w:r>
-                        <w:rPr>
-                          <w:rFonts w:ascii="Times New Roman" w:hAnsi="Times New Roman" w:cs="Times New Roman"/>
-                          <w:i/>
-                          <w:sz w:val="32"/>
-                          <w:szCs w:val="32"/>
-                        </w:rPr>
-                        <w:t>)</w:t>
+                        <w:t>T</w:t>
                       </w:r>
                     </w:p>
                     <w:p/>
@@ -1036,9 +951,11 @@
           </wp:inline>
         </w:drawing>
       </w:r>
-      <w:bookmarkStart w:id="0" w:name="_GoBack"/>
-      <w:bookmarkEnd w:id="0"/>
     </w:p>
+    <w:p/>
+    <w:p/>
+    <w:p/>
+    <w:p/>
     <w:p/>
     <w:p/>
     <w:p/>

</xml_diff>